<commit_message>
Corrección de estilo guía didáctica MA_08_12_CO
</commit_message>
<xml_diff>
--- a/fuentes/contenidos/grado08/guion12/MA_08_12_CO_GUIA_DIDACTICA.docx
+++ b/fuentes/contenidos/grado08/guion12/MA_08_12_CO_GUIA_DIDACTICA.docx
@@ -152,7 +152,25 @@
           <w:sz w:val="24"/>
           <w:szCs w:val="24"/>
         </w:rPr>
-        <w:t>Resuelvo problemas y simplifico cálculos usando propiedades y relaciones de los números reales y de las relaciones y operaciones entre ellos.</w:t>
+        <w:t>Resuelvo problemas y simplifico cálculos usando propiedades y relaciones de los números reales</w:t>
+      </w:r>
+      <w:bookmarkStart w:id="0" w:name="_GoBack"/>
+      <w:r>
+        <w:rPr>
+          <w:rFonts w:ascii="Times New Roman" w:hAnsi="Times New Roman" w:cs="Times New Roman"/>
+          <w:sz w:val="24"/>
+          <w:szCs w:val="24"/>
+        </w:rPr>
+        <w:t>,</w:t>
+      </w:r>
+      <w:bookmarkEnd w:id="0"/>
+      <w:r>
+        <w:rPr>
+          <w:rFonts w:ascii="Times New Roman" w:hAnsi="Times New Roman" w:cs="Times New Roman"/>
+          <w:sz w:val="24"/>
+          <w:szCs w:val="24"/>
+        </w:rPr>
+        <w:t xml:space="preserve"> y de las relaciones y operaciones entre ellos.</w:t>
       </w:r>
     </w:p>
     <w:p>
@@ -268,25 +286,7 @@
           <w:sz w:val="24"/>
           <w:szCs w:val="24"/>
         </w:rPr>
-        <w:t xml:space="preserve">Uso conceptos básicos de probabilidad (espacio </w:t>
-      </w:r>
-      <w:proofErr w:type="spellStart"/>
-      <w:r>
-        <w:rPr>
-          <w:rFonts w:ascii="Times New Roman" w:eastAsia="Microsoft JhengHei Light" w:hAnsi="Times New Roman" w:cs="Times New Roman"/>
-          <w:sz w:val="24"/>
-          <w:szCs w:val="24"/>
-        </w:rPr>
-        <w:t>muestral</w:t>
-      </w:r>
-      <w:proofErr w:type="spellEnd"/>
-      <w:r>
-        <w:rPr>
-          <w:rFonts w:ascii="Times New Roman" w:eastAsia="Microsoft JhengHei Light" w:hAnsi="Times New Roman" w:cs="Times New Roman"/>
-          <w:sz w:val="24"/>
-          <w:szCs w:val="24"/>
-        </w:rPr>
-        <w:t>, evento, independencia, etc.).</w:t>
+        <w:t>Uso conceptos básicos de probabilidad (espacio muestral, evento, independencia, etc.).</w:t>
       </w:r>
     </w:p>
     <w:p>
@@ -321,37 +321,24 @@
         </w:rPr>
         <w:t xml:space="preserve">Pensamiento </w:t>
       </w:r>
-      <w:proofErr w:type="spellStart"/>
-      <w:r>
-        <w:rPr>
-          <w:rFonts w:ascii="Times New Roman" w:hAnsi="Times New Roman" w:cs="Times New Roman"/>
-          <w:b/>
-          <w:sz w:val="24"/>
-          <w:szCs w:val="24"/>
-        </w:rPr>
-        <w:t>variacional</w:t>
-      </w:r>
-      <w:proofErr w:type="spellEnd"/>
-      <w:r>
-        <w:rPr>
-          <w:rFonts w:ascii="Times New Roman" w:hAnsi="Times New Roman" w:cs="Times New Roman"/>
-          <w:b/>
-          <w:sz w:val="24"/>
-          <w:szCs w:val="24"/>
-        </w:rPr>
-        <w:t xml:space="preserve"> y sistemas algebraicos </w:t>
-      </w:r>
-      <w:proofErr w:type="spellStart"/>
-      <w:r>
-        <w:rPr>
-          <w:rFonts w:ascii="Times New Roman" w:hAnsi="Times New Roman" w:cs="Times New Roman"/>
-          <w:b/>
-          <w:sz w:val="24"/>
-          <w:szCs w:val="24"/>
-        </w:rPr>
-        <w:t>análiticos</w:t>
-      </w:r>
-      <w:proofErr w:type="spellEnd"/>
+      <w:r>
+        <w:rPr>
+          <w:rFonts w:ascii="Times New Roman" w:hAnsi="Times New Roman" w:cs="Times New Roman"/>
+          <w:b/>
+          <w:sz w:val="24"/>
+          <w:szCs w:val="24"/>
+        </w:rPr>
+        <w:t xml:space="preserve">variacional y sistemas algebraicos </w:t>
+      </w:r>
+      <w:r>
+        <w:rPr>
+          <w:rFonts w:ascii="Times New Roman" w:hAnsi="Times New Roman" w:cs="Times New Roman"/>
+          <w:b/>
+          <w:sz w:val="24"/>
+          <w:szCs w:val="24"/>
+        </w:rPr>
+        <w:t>analíticos</w:t>
+      </w:r>
     </w:p>
     <w:p>
       <w:pPr>
@@ -516,7 +503,23 @@
           <w:sz w:val="24"/>
           <w:szCs w:val="24"/>
         </w:rPr>
-        <w:t xml:space="preserve"> y realiza operaciones con eventos</w:t>
+        <w:t xml:space="preserve"> y realiza</w:t>
+      </w:r>
+      <w:r>
+        <w:rPr>
+          <w:rFonts w:ascii="Times New Roman" w:hAnsi="Times New Roman" w:cs="Times New Roman"/>
+          <w:sz w:val="24"/>
+          <w:szCs w:val="24"/>
+        </w:rPr>
+        <w:t>r</w:t>
+      </w:r>
+      <w:r>
+        <w:rPr>
+          <w:rFonts w:ascii="Times New Roman" w:hAnsi="Times New Roman" w:cs="Times New Roman"/>
+          <w:sz w:val="24"/>
+          <w:szCs w:val="24"/>
+        </w:rPr>
+        <w:t xml:space="preserve"> operaciones con eventos</w:t>
       </w:r>
       <w:r>
         <w:rPr>
@@ -563,25 +566,7 @@
           <w:sz w:val="24"/>
           <w:szCs w:val="24"/>
         </w:rPr>
-        <w:t xml:space="preserve"> el espacio </w:t>
-      </w:r>
-      <w:proofErr w:type="spellStart"/>
-      <w:r>
-        <w:rPr>
-          <w:rFonts w:ascii="Times New Roman" w:hAnsi="Times New Roman" w:cs="Times New Roman"/>
-          <w:sz w:val="24"/>
-          <w:szCs w:val="24"/>
-        </w:rPr>
-        <w:t>muestral</w:t>
-      </w:r>
-      <w:proofErr w:type="spellEnd"/>
-      <w:r>
-        <w:rPr>
-          <w:rFonts w:ascii="Times New Roman" w:hAnsi="Times New Roman" w:cs="Times New Roman"/>
-          <w:sz w:val="24"/>
-          <w:szCs w:val="24"/>
-        </w:rPr>
-        <w:t xml:space="preserve"> de un experimento aleatorio</w:t>
+        <w:t xml:space="preserve"> el espacio muestral de un experimento aleatorio</w:t>
       </w:r>
       <w:r>
         <w:rPr>
@@ -691,25 +676,7 @@
           <w:sz w:val="24"/>
           <w:szCs w:val="24"/>
         </w:rPr>
-        <w:t xml:space="preserve"> diagramas de árbol para representar el espacio </w:t>
-      </w:r>
-      <w:proofErr w:type="spellStart"/>
-      <w:r>
-        <w:rPr>
-          <w:rFonts w:ascii="Times New Roman" w:hAnsi="Times New Roman" w:cs="Times New Roman"/>
-          <w:sz w:val="24"/>
-          <w:szCs w:val="24"/>
-        </w:rPr>
-        <w:t>muestral</w:t>
-      </w:r>
-      <w:proofErr w:type="spellEnd"/>
-      <w:r>
-        <w:rPr>
-          <w:rFonts w:ascii="Times New Roman" w:hAnsi="Times New Roman" w:cs="Times New Roman"/>
-          <w:sz w:val="24"/>
-          <w:szCs w:val="24"/>
-        </w:rPr>
-        <w:t xml:space="preserve"> de un experimento aleatorio</w:t>
+        <w:t xml:space="preserve"> diagramas de árbol para representar el espacio muestral de un experimento aleatorio</w:t>
       </w:r>
       <w:r>
         <w:rPr>
@@ -786,7 +753,23 @@
           <w:sz w:val="24"/>
           <w:szCs w:val="24"/>
         </w:rPr>
-        <w:t>Reconoce la posibilidad o la imposibilidad de ocurrencia de un evento a partir de una información dada o de un fenómeno.</w:t>
+        <w:t>Reconoce</w:t>
+      </w:r>
+      <w:r>
+        <w:rPr>
+          <w:rFonts w:ascii="Times New Roman" w:hAnsi="Times New Roman" w:cs="Times New Roman"/>
+          <w:sz w:val="24"/>
+          <w:szCs w:val="24"/>
+        </w:rPr>
+        <w:t>r</w:t>
+      </w:r>
+      <w:r>
+        <w:rPr>
+          <w:rFonts w:ascii="Times New Roman" w:hAnsi="Times New Roman" w:cs="Times New Roman"/>
+          <w:sz w:val="24"/>
+          <w:szCs w:val="24"/>
+        </w:rPr>
+        <w:t xml:space="preserve"> la posibilidad o la imposibilidad de ocurrencia de un evento a partir de una información dada o de un fenómeno.</w:t>
       </w:r>
     </w:p>
     <w:p>
@@ -808,7 +791,23 @@
           <w:sz w:val="24"/>
           <w:szCs w:val="24"/>
         </w:rPr>
-        <w:t>Hace conjeturas acerca de los resultados de un experimento aleatorio usando proporcionalidad.</w:t>
+        <w:t>Hace</w:t>
+      </w:r>
+      <w:r>
+        <w:rPr>
+          <w:rFonts w:ascii="Times New Roman" w:hAnsi="Times New Roman" w:cs="Times New Roman"/>
+          <w:sz w:val="24"/>
+          <w:szCs w:val="24"/>
+        </w:rPr>
+        <w:t>r</w:t>
+      </w:r>
+      <w:r>
+        <w:rPr>
+          <w:rFonts w:ascii="Times New Roman" w:hAnsi="Times New Roman" w:cs="Times New Roman"/>
+          <w:sz w:val="24"/>
+          <w:szCs w:val="24"/>
+        </w:rPr>
+        <w:t xml:space="preserve"> conjeturas acerca de los resultados de un experimento aleatorio usando proporcionalidad.</w:t>
       </w:r>
     </w:p>
     <w:p>
@@ -830,7 +829,23 @@
           <w:sz w:val="24"/>
           <w:szCs w:val="24"/>
         </w:rPr>
-        <w:t xml:space="preserve">Calcula la probabilidad de eventos simples usando métodos diversos. </w:t>
+        <w:t>Calcula</w:t>
+      </w:r>
+      <w:r>
+        <w:rPr>
+          <w:rFonts w:ascii="Times New Roman" w:hAnsi="Times New Roman" w:cs="Times New Roman"/>
+          <w:sz w:val="24"/>
+          <w:szCs w:val="24"/>
+        </w:rPr>
+        <w:t>r</w:t>
+      </w:r>
+      <w:r>
+        <w:rPr>
+          <w:rFonts w:ascii="Times New Roman" w:hAnsi="Times New Roman" w:cs="Times New Roman"/>
+          <w:sz w:val="24"/>
+          <w:szCs w:val="24"/>
+        </w:rPr>
+        <w:t xml:space="preserve"> la probabilidad de eventos simples usando métodos diversos. </w:t>
       </w:r>
     </w:p>
     <w:p>
@@ -852,7 +867,23 @@
           <w:sz w:val="24"/>
           <w:szCs w:val="24"/>
         </w:rPr>
-        <w:t>Usa modelos para discutir la posibilidad de ocurrencia de un evento.</w:t>
+        <w:t>Usa</w:t>
+      </w:r>
+      <w:r>
+        <w:rPr>
+          <w:rFonts w:ascii="Times New Roman" w:hAnsi="Times New Roman" w:cs="Times New Roman"/>
+          <w:sz w:val="24"/>
+          <w:szCs w:val="24"/>
+        </w:rPr>
+        <w:t>r</w:t>
+      </w:r>
+      <w:r>
+        <w:rPr>
+          <w:rFonts w:ascii="Times New Roman" w:hAnsi="Times New Roman" w:cs="Times New Roman"/>
+          <w:sz w:val="24"/>
+          <w:szCs w:val="24"/>
+        </w:rPr>
+        <w:t xml:space="preserve"> modelos para discutir la posibilidad de ocurrencia de un evento.</w:t>
       </w:r>
     </w:p>
     <w:p>
@@ -874,7 +905,71 @@
           <w:sz w:val="24"/>
           <w:szCs w:val="24"/>
         </w:rPr>
-        <w:t>Plantea y resuelve situaciones relativas a otras ciencias utilizando conceptos de probabilidad.</w:t>
+        <w:t>Plantea</w:t>
+      </w:r>
+      <w:r>
+        <w:rPr>
+          <w:rFonts w:ascii="Times New Roman" w:hAnsi="Times New Roman" w:cs="Times New Roman"/>
+          <w:sz w:val="24"/>
+          <w:szCs w:val="24"/>
+        </w:rPr>
+        <w:t>r</w:t>
+      </w:r>
+      <w:r>
+        <w:rPr>
+          <w:rFonts w:ascii="Times New Roman" w:hAnsi="Times New Roman" w:cs="Times New Roman"/>
+          <w:sz w:val="24"/>
+          <w:szCs w:val="24"/>
+        </w:rPr>
+        <w:t xml:space="preserve"> y </w:t>
+      </w:r>
+      <w:r>
+        <w:rPr>
+          <w:rFonts w:ascii="Times New Roman" w:hAnsi="Times New Roman" w:cs="Times New Roman"/>
+          <w:sz w:val="24"/>
+          <w:szCs w:val="24"/>
+        </w:rPr>
+        <w:t>res</w:t>
+      </w:r>
+      <w:r>
+        <w:rPr>
+          <w:rFonts w:ascii="Times New Roman" w:hAnsi="Times New Roman" w:cs="Times New Roman"/>
+          <w:sz w:val="24"/>
+          <w:szCs w:val="24"/>
+        </w:rPr>
+        <w:t>o</w:t>
+      </w:r>
+      <w:r>
+        <w:rPr>
+          <w:rFonts w:ascii="Times New Roman" w:hAnsi="Times New Roman" w:cs="Times New Roman"/>
+          <w:sz w:val="24"/>
+          <w:szCs w:val="24"/>
+        </w:rPr>
+        <w:t>lve</w:t>
+      </w:r>
+      <w:r>
+        <w:rPr>
+          <w:rFonts w:ascii="Times New Roman" w:hAnsi="Times New Roman" w:cs="Times New Roman"/>
+          <w:sz w:val="24"/>
+          <w:szCs w:val="24"/>
+        </w:rPr>
+        <w:t>r</w:t>
+      </w:r>
+      <w:r>
+        <w:rPr>
+          <w:rFonts w:ascii="Times New Roman" w:hAnsi="Times New Roman" w:cs="Times New Roman"/>
+          <w:sz w:val="24"/>
+          <w:szCs w:val="24"/>
+        </w:rPr>
+        <w:t xml:space="preserve"> </w:t>
+      </w:r>
+      <w:r>
+        <w:rPr>
+          <w:rFonts w:ascii="Times New Roman" w:hAnsi="Times New Roman" w:cs="Times New Roman"/>
+          <w:sz w:val="24"/>
+          <w:szCs w:val="24"/>
+        </w:rPr>
+        <w:t>situaciones relativas a otras ciencias utilizando conceptos de probabilidad.</w:t>
       </w:r>
     </w:p>
     <w:p>
@@ -928,7 +1023,23 @@
           <w:sz w:val="24"/>
           <w:szCs w:val="24"/>
         </w:rPr>
-        <w:t xml:space="preserve">, por tanto es vital que el estudiante se apropie de este concepto y así pueda comprender las leyes matemáticas que rigen el azar.  </w:t>
+        <w:t>, por tanto</w:t>
+      </w:r>
+      <w:r>
+        <w:rPr>
+          <w:rFonts w:ascii="Times New Roman" w:hAnsi="Times New Roman" w:cs="Times New Roman"/>
+          <w:sz w:val="24"/>
+          <w:szCs w:val="24"/>
+        </w:rPr>
+        <w:t>,</w:t>
+      </w:r>
+      <w:r>
+        <w:rPr>
+          <w:rFonts w:ascii="Times New Roman" w:hAnsi="Times New Roman" w:cs="Times New Roman"/>
+          <w:sz w:val="24"/>
+          <w:szCs w:val="24"/>
+        </w:rPr>
+        <w:t xml:space="preserve"> es vital que el estudiante se apropie de este concepto y así pueda comprender las leyes matemáticas que rigen el azar.  </w:t>
       </w:r>
     </w:p>
     <w:p>
@@ -1149,7 +1260,31 @@
           <w:sz w:val="24"/>
           <w:szCs w:val="24"/>
         </w:rPr>
-        <w:t>los conceptos de probabilidad a través de la visualización de un vídeo</w:t>
+        <w:t xml:space="preserve">los conceptos de probabilidad a través de la visualización de un </w:t>
+      </w:r>
+      <w:r>
+        <w:rPr>
+          <w:rFonts w:ascii="Times New Roman" w:hAnsi="Times New Roman" w:cs="Times New Roman"/>
+          <w:sz w:val="24"/>
+          <w:szCs w:val="24"/>
+        </w:rPr>
+        <w:t>v</w:t>
+      </w:r>
+      <w:r>
+        <w:rPr>
+          <w:rFonts w:ascii="Times New Roman" w:hAnsi="Times New Roman" w:cs="Times New Roman"/>
+          <w:sz w:val="24"/>
+          <w:szCs w:val="24"/>
+        </w:rPr>
+        <w:t>i</w:t>
+      </w:r>
+      <w:r>
+        <w:rPr>
+          <w:rFonts w:ascii="Times New Roman" w:hAnsi="Times New Roman" w:cs="Times New Roman"/>
+          <w:sz w:val="24"/>
+          <w:szCs w:val="24"/>
+        </w:rPr>
+        <w:t>deo</w:t>
       </w:r>
       <w:r>
         <w:rPr>
@@ -1321,25 +1456,7 @@
           <w:sz w:val="24"/>
           <w:szCs w:val="24"/>
         </w:rPr>
-        <w:t xml:space="preserve">n de los sucesos </w:t>
-      </w:r>
-      <w:proofErr w:type="spellStart"/>
-      <w:r>
-        <w:rPr>
-          <w:rFonts w:ascii="Times New Roman" w:hAnsi="Times New Roman" w:cs="Times New Roman"/>
-          <w:sz w:val="24"/>
-          <w:szCs w:val="24"/>
-        </w:rPr>
-        <w:t>equiprobables</w:t>
-      </w:r>
-      <w:proofErr w:type="spellEnd"/>
-      <w:r>
-        <w:rPr>
-          <w:rFonts w:ascii="Times New Roman" w:hAnsi="Times New Roman" w:cs="Times New Roman"/>
-          <w:sz w:val="24"/>
-          <w:szCs w:val="24"/>
-        </w:rPr>
-        <w:t xml:space="preserve">. El recurso </w:t>
+        <w:t xml:space="preserve">n de los sucesos equiprobables. El recurso </w:t>
       </w:r>
       <w:r>
         <w:rPr>
@@ -1371,7 +1488,23 @@
           <w:sz w:val="24"/>
           <w:szCs w:val="24"/>
         </w:rPr>
-        <w:t xml:space="preserve"> que permite que los estudiantes puedan practicar la ley de Laplace.</w:t>
+        <w:t xml:space="preserve"> que permite</w:t>
+      </w:r>
+      <w:r>
+        <w:rPr>
+          <w:rFonts w:ascii="Times New Roman" w:hAnsi="Times New Roman" w:cs="Times New Roman"/>
+          <w:sz w:val="24"/>
+          <w:szCs w:val="24"/>
+        </w:rPr>
+        <w:t>n</w:t>
+      </w:r>
+      <w:r>
+        <w:rPr>
+          <w:rFonts w:ascii="Times New Roman" w:hAnsi="Times New Roman" w:cs="Times New Roman"/>
+          <w:sz w:val="24"/>
+          <w:szCs w:val="24"/>
+        </w:rPr>
+        <w:t xml:space="preserve"> que los estudiantes puedan practicar la ley de Laplace.</w:t>
       </w:r>
     </w:p>
     <w:p>
@@ -1532,7 +1665,7 @@
           <w:sz w:val="24"/>
           <w:szCs w:val="24"/>
         </w:rPr>
-        <w:t>. Sería interesante plantearlo siempre con ejemplos cercanos a la realidad de los estudiantes. Con ello, verán la probabilidad como un juego ameno e intuitivo</w:t>
+        <w:t>. Sería interesante plantearlo siempre con ejemplos cercanos a la realidad de los estudiantes</w:t>
       </w:r>
       <w:r>
         <w:rPr>
@@ -1548,7 +1681,55 @@
           <w:sz w:val="24"/>
           <w:szCs w:val="24"/>
         </w:rPr>
-        <w:t xml:space="preserve"> el ejercicio de lanzar una moneda o un dado hace interesar al estudiante en el concepto de probabilidad.</w:t>
+        <w:t xml:space="preserve"> </w:t>
+      </w:r>
+      <w:r>
+        <w:rPr>
+          <w:rFonts w:ascii="Times New Roman" w:hAnsi="Times New Roman" w:cs="Times New Roman"/>
+          <w:sz w:val="24"/>
+          <w:szCs w:val="24"/>
+        </w:rPr>
+        <w:t>c</w:t>
+      </w:r>
+      <w:r>
+        <w:rPr>
+          <w:rFonts w:ascii="Times New Roman" w:hAnsi="Times New Roman" w:cs="Times New Roman"/>
+          <w:sz w:val="24"/>
+          <w:szCs w:val="24"/>
+        </w:rPr>
+        <w:t xml:space="preserve">on </w:t>
+      </w:r>
+      <w:r>
+        <w:rPr>
+          <w:rFonts w:ascii="Times New Roman" w:hAnsi="Times New Roman" w:cs="Times New Roman"/>
+          <w:sz w:val="24"/>
+          <w:szCs w:val="24"/>
+        </w:rPr>
+        <w:t>ello, verán la probabilidad como un juego ameno e intuitivo</w:t>
+      </w:r>
+      <w:r>
+        <w:rPr>
+          <w:rFonts w:ascii="Times New Roman" w:hAnsi="Times New Roman" w:cs="Times New Roman"/>
+          <w:sz w:val="24"/>
+          <w:szCs w:val="24"/>
+        </w:rPr>
+        <w:t>;</w:t>
+      </w:r>
+      <w:r>
+        <w:rPr>
+          <w:rFonts w:ascii="Times New Roman" w:hAnsi="Times New Roman" w:cs="Times New Roman"/>
+          <w:sz w:val="24"/>
+          <w:szCs w:val="24"/>
+        </w:rPr>
+        <w:t xml:space="preserve"> </w:t>
+      </w:r>
+      <w:r>
+        <w:rPr>
+          <w:rFonts w:ascii="Times New Roman" w:hAnsi="Times New Roman" w:cs="Times New Roman"/>
+          <w:sz w:val="24"/>
+          <w:szCs w:val="24"/>
+        </w:rPr>
+        <w:t>el ejercicio de lanzar una moneda o un dado hace interesar al estudiante en el concepto de probabilidad.</w:t>
       </w:r>
     </w:p>
     <w:p>
@@ -1604,7 +1785,23 @@
           <w:sz w:val="24"/>
           <w:szCs w:val="24"/>
         </w:rPr>
-        <w:t xml:space="preserve">con ejemplos prácticos el recurso interactivo </w:t>
+        <w:t>con ejemplos prácticos</w:t>
+      </w:r>
+      <w:r>
+        <w:rPr>
+          <w:rFonts w:ascii="Times New Roman" w:hAnsi="Times New Roman" w:cs="Times New Roman"/>
+          <w:sz w:val="24"/>
+          <w:szCs w:val="24"/>
+        </w:rPr>
+        <w:t>;</w:t>
+      </w:r>
+      <w:r>
+        <w:rPr>
+          <w:rFonts w:ascii="Times New Roman" w:hAnsi="Times New Roman" w:cs="Times New Roman"/>
+          <w:sz w:val="24"/>
+          <w:szCs w:val="24"/>
+        </w:rPr>
+        <w:t xml:space="preserve"> el recurso interactivo </w:t>
       </w:r>
       <w:r>
         <w:rPr>
@@ -1644,25 +1841,7 @@
           <w:sz w:val="24"/>
           <w:szCs w:val="24"/>
         </w:rPr>
-        <w:t xml:space="preserve">los estudiantes hayan comprendido qué es la probabilidad y qué son los sucesos </w:t>
-      </w:r>
-      <w:proofErr w:type="spellStart"/>
-      <w:r>
-        <w:rPr>
-          <w:rFonts w:ascii="Times New Roman" w:hAnsi="Times New Roman" w:cs="Times New Roman"/>
-          <w:sz w:val="24"/>
-          <w:szCs w:val="24"/>
-        </w:rPr>
-        <w:t>equiprobables</w:t>
-      </w:r>
-      <w:proofErr w:type="spellEnd"/>
-      <w:r>
-        <w:rPr>
-          <w:rFonts w:ascii="Times New Roman" w:hAnsi="Times New Roman" w:cs="Times New Roman"/>
-          <w:sz w:val="24"/>
-          <w:szCs w:val="24"/>
-        </w:rPr>
-        <w:t>, se sugiere pasar a estudiar los</w:t>
+        <w:t>los estudiantes hayan comprendido qué es la probabilidad y qué son los sucesos equiprobables, se sugiere pasar a estudiar los</w:t>
       </w:r>
       <w:r>
         <w:rPr>
@@ -1798,7 +1977,23 @@
           <w:sz w:val="24"/>
           <w:szCs w:val="24"/>
         </w:rPr>
-        <w:t>desarrollar ejercicios de probabilidad es interesante para que el estudiante conozca otras</w:t>
+        <w:t>desarrollar ejercicios de probabilidad</w:t>
+      </w:r>
+      <w:r>
+        <w:rPr>
+          <w:rFonts w:ascii="Times New Roman" w:hAnsi="Times New Roman" w:cs="Times New Roman"/>
+          <w:sz w:val="24"/>
+          <w:szCs w:val="24"/>
+        </w:rPr>
+        <w:t>,</w:t>
+      </w:r>
+      <w:r>
+        <w:rPr>
+          <w:rFonts w:ascii="Times New Roman" w:hAnsi="Times New Roman" w:cs="Times New Roman"/>
+          <w:sz w:val="24"/>
+          <w:szCs w:val="24"/>
+        </w:rPr>
+        <w:t xml:space="preserve"> es interesante para que el estudiante conozca otras</w:t>
       </w:r>
       <w:r>
         <w:rPr>
@@ -1830,7 +2025,23 @@
           <w:sz w:val="24"/>
           <w:szCs w:val="24"/>
         </w:rPr>
-        <w:t xml:space="preserve"> los diagramas de árbol y el cálculo factorial para poder aplicar en ejemplos de cálculo de probabilidades</w:t>
+        <w:t xml:space="preserve"> los diagramas de árbol y el cálculo factorial para poder aplicar</w:t>
+      </w:r>
+      <w:r>
+        <w:rPr>
+          <w:rFonts w:ascii="Times New Roman" w:hAnsi="Times New Roman" w:cs="Times New Roman"/>
+          <w:sz w:val="24"/>
+          <w:szCs w:val="24"/>
+        </w:rPr>
+        <w:t>los</w:t>
+      </w:r>
+      <w:r>
+        <w:rPr>
+          <w:rFonts w:ascii="Times New Roman" w:hAnsi="Times New Roman" w:cs="Times New Roman"/>
+          <w:sz w:val="24"/>
+          <w:szCs w:val="24"/>
+        </w:rPr>
+        <w:t xml:space="preserve"> en ejemplos de cálculo de probabilidades</w:t>
       </w:r>
       <w:r>
         <w:rPr>
@@ -1855,7 +2066,23 @@
           <w:sz w:val="24"/>
           <w:szCs w:val="24"/>
         </w:rPr>
-        <w:t>Para introducir la materia, cada ejercicio que se proponga debe ser práctico para luego ser discutido en grupo y así llegar a acuerdos comunes en el aula que le permitan construir cada concepto con los estudiantes.</w:t>
+        <w:t>Para introducir la materia, cada ejercicio que se proponga debe ser práctico</w:t>
+      </w:r>
+      <w:r>
+        <w:rPr>
+          <w:rFonts w:ascii="Times New Roman" w:hAnsi="Times New Roman" w:cs="Times New Roman"/>
+          <w:sz w:val="24"/>
+          <w:szCs w:val="24"/>
+        </w:rPr>
+        <w:t>,</w:t>
+      </w:r>
+      <w:r>
+        <w:rPr>
+          <w:rFonts w:ascii="Times New Roman" w:hAnsi="Times New Roman" w:cs="Times New Roman"/>
+          <w:sz w:val="24"/>
+          <w:szCs w:val="24"/>
+        </w:rPr>
+        <w:t xml:space="preserve"> para luego ser discutido en grupo y así llegar a acuerdos comunes en el aula que le permitan construir cada concepto con los estudiantes.</w:t>
       </w:r>
     </w:p>
     <w:p>
@@ -2135,8 +2362,6 @@
         </w:rPr>
         <w:t>salón de clases</w:t>
       </w:r>
-      <w:bookmarkStart w:id="0" w:name="_GoBack"/>
-      <w:bookmarkEnd w:id="0"/>
       <w:r>
         <w:rPr>
           <w:rFonts w:ascii="Times New Roman" w:hAnsi="Times New Roman" w:cs="Times New Roman"/>

</xml_diff>